<commit_message>
Fixed Chart in scrum processes page
</commit_message>
<xml_diff>
--- a/Milestone_3/Scrum_Processes.docx
+++ b/Milestone_3/Scrum_Processes.docx
@@ -121,21 +121,7 @@
           <w:b/>
           <w:bCs/>
         </w:rPr>
-        <w:t xml:space="preserve">How often </w:t>
-      </w:r>
-      <w:r>
-        <w:rPr>
-          <w:b/>
-          <w:bCs/>
-        </w:rPr>
-        <w:t xml:space="preserve">were </w:t>
-      </w:r>
-      <w:r>
-        <w:rPr>
-          <w:b/>
-          <w:bCs/>
-        </w:rPr>
-        <w:t>meetings conducted?</w:t>
+        <w:t>How often were meetings conducted?</w:t>
       </w:r>
     </w:p>
     <w:p>
@@ -800,6 +786,9 @@
     </w:p>
     <w:p>
       <w:r>
+        <w:rPr>
+          <w:noProof/>
+        </w:rPr>
         <w:lastRenderedPageBreak/>
         <w:drawing>
           <wp:inline distT="0" distB="0" distL="0" distR="0" wp14:anchorId="29B67961" wp14:editId="27D0A65F">
@@ -856,10 +845,10 @@
     <w:p>
       <w:r>
         <w:drawing>
-          <wp:inline distT="0" distB="0" distL="0" distR="0" wp14:anchorId="7E87D360" wp14:editId="6A7714EA">
-            <wp:extent cx="5223053" cy="3450015"/>
-            <wp:effectExtent l="0" t="0" r="0" b="0"/>
-            <wp:docPr id="3" name="Picture 3"/>
+          <wp:inline distT="0" distB="0" distL="0" distR="0" wp14:anchorId="60BA6A53" wp14:editId="4D283893">
+            <wp:extent cx="5731510" cy="3025775"/>
+            <wp:effectExtent l="0" t="0" r="2540" b="3175"/>
+            <wp:docPr id="4" name="Picture 4"/>
             <wp:cNvGraphicFramePr>
               <a:graphicFrameLocks xmlns:a="http://schemas.openxmlformats.org/drawingml/2006/main" noChangeAspect="1"/>
             </wp:cNvGraphicFramePr>
@@ -879,7 +868,7 @@
                   <pic:spPr>
                     <a:xfrm>
                       <a:off x="0" y="0"/>
-                      <a:ext cx="5243913" cy="3463794"/>
+                      <a:ext cx="5731510" cy="3025775"/>
                     </a:xfrm>
                     <a:prstGeom prst="rect">
                       <a:avLst/>

</xml_diff>